<commit_message>
Done with my part of the report
</commit_message>
<xml_diff>
--- a/Relatório inacabado.docx
+++ b/Relatório inacabado.docx
@@ -1404,8 +1404,6 @@
           <w:shd w:val="clear" w:color="auto" w:fill="FFFFFF"/>
         </w:rPr>
       </w:pPr>
-      <w:bookmarkStart w:id="0" w:name="_GoBack"/>
-      <w:bookmarkEnd w:id="0"/>
     </w:p>
     <w:p>
       <w:pPr>
@@ -1816,6 +1814,30 @@
           <w:color w:val="000000" w:themeColor="text1"/>
         </w:rPr>
       </w:pPr>
+      <w:r>
+        <w:rPr>
+          <w:rFonts w:ascii="Yu Gothic" w:eastAsia="Yu Gothic" w:hAnsi="Yu Gothic" w:cs="Arial"/>
+          <w:color w:val="000000" w:themeColor="text1"/>
+        </w:rPr>
+        <w:t xml:space="preserve">Contribuição para os métodos da classe Interface; algoritmo </w:t>
+      </w:r>
+      <w:proofErr w:type="spellStart"/>
+      <w:r>
+        <w:rPr>
+          <w:rFonts w:ascii="Yu Gothic" w:eastAsia="Yu Gothic" w:hAnsi="Yu Gothic" w:cs="Arial"/>
+          <w:i/>
+          <w:color w:val="000000" w:themeColor="text1"/>
+        </w:rPr>
+        <w:t>Dijkstra</w:t>
+      </w:r>
+      <w:proofErr w:type="spellEnd"/>
+      <w:r>
+        <w:rPr>
+          <w:rFonts w:ascii="Yu Gothic" w:eastAsia="Yu Gothic" w:hAnsi="Yu Gothic" w:cs="Arial"/>
+          <w:color w:val="000000" w:themeColor="text1"/>
+        </w:rPr>
+        <w:t>; extração de dados dos mapas; manipulação de ficheiros; elaboração do relatório.</w:t>
+      </w:r>
     </w:p>
     <w:p>
       <w:pPr>
@@ -1868,7 +1890,54 @@
           <w:rFonts w:ascii="Yu Gothic" w:eastAsia="Yu Gothic" w:hAnsi="Yu Gothic" w:cs="Arial"/>
           <w:color w:val="000000" w:themeColor="text1"/>
         </w:rPr>
-        <w:t>; acesso, adição e remoção de elementos em grafos; funções de utilização da API de visualização de grafos</w:t>
+        <w:t>; acesso, a</w:t>
+      </w:r>
+      <w:bookmarkStart w:id="0" w:name="_GoBack"/>
+      <w:bookmarkEnd w:id="0"/>
+      <w:r>
+        <w:rPr>
+          <w:rFonts w:ascii="Yu Gothic" w:eastAsia="Yu Gothic" w:hAnsi="Yu Gothic" w:cs="Arial"/>
+          <w:color w:val="000000" w:themeColor="text1"/>
+        </w:rPr>
+        <w:t xml:space="preserve">dição e </w:t>
+      </w:r>
+      <w:r>
+        <w:rPr>
+          <w:rFonts w:ascii="Yu Gothic" w:eastAsia="Yu Gothic" w:hAnsi="Yu Gothic" w:cs="Arial"/>
+          <w:color w:val="000000" w:themeColor="text1"/>
+        </w:rPr>
+        <w:t xml:space="preserve">remoção de elementos em grafos; algoritmo de </w:t>
+      </w:r>
+      <w:proofErr w:type="spellStart"/>
+      <w:r>
+        <w:rPr>
+          <w:rFonts w:ascii="Yu Gothic" w:eastAsia="Yu Gothic" w:hAnsi="Yu Gothic" w:cs="Arial"/>
+          <w:i/>
+          <w:color w:val="000000" w:themeColor="text1"/>
+        </w:rPr>
+        <w:t>Dijkstra</w:t>
+      </w:r>
+      <w:proofErr w:type="spellEnd"/>
+      <w:r>
+        <w:rPr>
+          <w:rFonts w:ascii="Yu Gothic" w:eastAsia="Yu Gothic" w:hAnsi="Yu Gothic" w:cs="Arial"/>
+          <w:color w:val="000000" w:themeColor="text1"/>
+        </w:rPr>
+        <w:t xml:space="preserve">; </w:t>
+      </w:r>
+      <w:r>
+        <w:rPr>
+          <w:rFonts w:ascii="Yu Gothic" w:eastAsia="Yu Gothic" w:hAnsi="Yu Gothic" w:cs="Arial"/>
+          <w:color w:val="000000" w:themeColor="text1"/>
+        </w:rPr>
+        <w:t>funções</w:t>
+      </w:r>
+      <w:r>
+        <w:rPr>
+          <w:rFonts w:ascii="Yu Gothic" w:eastAsia="Yu Gothic" w:hAnsi="Yu Gothic" w:cs="Arial"/>
+          <w:color w:val="000000" w:themeColor="text1"/>
+        </w:rPr>
+        <w:t xml:space="preserve"> de utilização da API de visualização de grafos</w:t>
       </w:r>
       <w:r>
         <w:rPr>
@@ -1876,6 +1945,13 @@
           <w:color w:val="000000" w:themeColor="text1"/>
         </w:rPr>
         <w:t>; elaboração do relatório</w:t>
+      </w:r>
+      <w:r>
+        <w:rPr>
+          <w:rFonts w:ascii="Yu Gothic" w:eastAsia="Yu Gothic" w:hAnsi="Yu Gothic" w:cs="Arial"/>
+          <w:color w:val="000000" w:themeColor="text1"/>
+        </w:rPr>
+        <w:t>.</w:t>
       </w:r>
     </w:p>
     <w:p>
@@ -1913,15 +1989,37 @@
     </w:p>
     <w:p>
       <w:pPr>
-        <w:shd w:val="clear" w:color="auto" w:fill="FFFFFF"/>
-        <w:spacing w:before="100" w:beforeAutospacing="1" w:after="100" w:afterAutospacing="1" w:line="300" w:lineRule="atLeast"/>
-        <w:rPr>
-          <w:rFonts w:ascii="Arial" w:hAnsi="Arial" w:cs="Arial"/>
-          <w:color w:val="747474"/>
-          <w:sz w:val="21"/>
-          <w:szCs w:val="21"/>
-        </w:rPr>
-      </w:pPr>
+        <w:pStyle w:val="PargrafodaLista"/>
+        <w:shd w:val="clear" w:color="auto" w:fill="FFFFFF"/>
+        <w:spacing w:before="100" w:beforeAutospacing="1" w:after="100" w:afterAutospacing="1" w:line="300" w:lineRule="atLeast"/>
+        <w:rPr>
+          <w:rFonts w:ascii="Yu Gothic" w:eastAsia="Yu Gothic" w:hAnsi="Yu Gothic" w:cs="Arial"/>
+          <w:color w:val="000000" w:themeColor="text1"/>
+        </w:rPr>
+      </w:pPr>
+      <w:r>
+        <w:rPr>
+          <w:rFonts w:ascii="Yu Gothic" w:eastAsia="Yu Gothic" w:hAnsi="Yu Gothic" w:cs="Arial"/>
+          <w:color w:val="000000" w:themeColor="text1"/>
+        </w:rPr>
+        <w:t xml:space="preserve">Estruturação do projeto; construção do grafo; leitura e manipulação de ficheiros; cálculo e algoritmo de </w:t>
+      </w:r>
+      <w:proofErr w:type="spellStart"/>
+      <w:r>
+        <w:rPr>
+          <w:rFonts w:ascii="Yu Gothic" w:eastAsia="Yu Gothic" w:hAnsi="Yu Gothic" w:cs="Arial"/>
+          <w:color w:val="000000" w:themeColor="text1"/>
+        </w:rPr>
+        <w:t>Dijkstra</w:t>
+      </w:r>
+      <w:proofErr w:type="spellEnd"/>
+      <w:r>
+        <w:rPr>
+          <w:rFonts w:ascii="Yu Gothic" w:eastAsia="Yu Gothic" w:hAnsi="Yu Gothic" w:cs="Arial"/>
+          <w:color w:val="000000" w:themeColor="text1"/>
+        </w:rPr>
+        <w:t>; gestão de veículos e viagens; documentação.</w:t>
+      </w:r>
     </w:p>
     <w:p>
       <w:pPr>

</xml_diff>